<commit_message>
ProjectWorkDocumentTemplate.docx missing translations done
</commit_message>
<xml_diff>
--- a/docs/ProjectWorkDocumentTemplate.docx
+++ b/docs/ProjectWorkDocumentTemplate.docx
@@ -954,29 +954,13 @@
           <w:b/>
         </w:rPr>
       </w:pPr>
-      <w:proofErr w:type="spellStart"/>
       <w:r>
         <w:rPr>
           <w:b/>
         </w:rPr>
         <w:lastRenderedPageBreak/>
-        <w:t>Table</w:t>
-      </w:r>
-      <w:proofErr w:type="spellEnd"/>
-      <w:r>
-        <w:rPr>
-          <w:b/>
-        </w:rPr>
-        <w:t xml:space="preserve"> of </w:t>
-      </w:r>
-      <w:proofErr w:type="spellStart"/>
-      <w:r>
-        <w:rPr>
-          <w:b/>
-        </w:rPr>
-        <w:t>contents</w:t>
-      </w:r>
-      <w:proofErr w:type="spellEnd"/>
+        <w:t>Table of contents</w:t>
+      </w:r>
     </w:p>
     <w:p>
       <w:pPr>
@@ -991,7 +975,9 @@
         </w:tabs>
         <w:rPr>
           <w:rFonts w:asciiTheme="minorHAnsi" w:eastAsiaTheme="minorEastAsia" w:hAnsiTheme="minorHAnsi" w:cstheme="minorBidi"/>
+          <w:kern w:val="2"/>
           <w:lang w:eastAsia="fi-FI"/>
+          <w14:ligatures w14:val="standardContextual"/>
         </w:rPr>
       </w:pPr>
       <w:r>
@@ -1012,7 +998,7 @@
         </w:rPr>
         <w:fldChar w:fldCharType="separate"/>
       </w:r>
-      <w:hyperlink w:anchor="_Toc93998444" w:history="1">
+      <w:hyperlink w:anchor="_Toc150275667" w:history="1">
         <w:r>
           <w:rPr>
             <w:rStyle w:val="Hyperlink"/>
@@ -1022,7 +1008,9 @@
         <w:r>
           <w:rPr>
             <w:rFonts w:asciiTheme="minorHAnsi" w:eastAsiaTheme="minorEastAsia" w:hAnsiTheme="minorHAnsi" w:cstheme="minorBidi"/>
+            <w:kern w:val="2"/>
             <w:lang w:eastAsia="fi-FI"/>
+            <w14:ligatures w14:val="standardContextual"/>
           </w:rPr>
           <w:tab/>
         </w:r>
@@ -1030,7 +1018,7 @@
           <w:rPr>
             <w:rStyle w:val="Hyperlink"/>
           </w:rPr>
-          <w:t>Johdanto</w:t>
+          <w:t>Introduction</w:t>
         </w:r>
         <w:r>
           <w:rPr>
@@ -1048,7 +1036,7 @@
           <w:rPr>
             <w:webHidden/>
           </w:rPr>
-          <w:instrText xml:space="preserve"> PAGEREF _Toc93998444 \h </w:instrText>
+          <w:instrText xml:space="preserve"> PAGEREF _Toc150275667 \h </w:instrText>
         </w:r>
         <w:r>
           <w:rPr>
@@ -1083,10 +1071,12 @@
         </w:tabs>
         <w:rPr>
           <w:rFonts w:asciiTheme="minorHAnsi" w:eastAsiaTheme="minorEastAsia" w:hAnsiTheme="minorHAnsi" w:cstheme="minorBidi"/>
+          <w:kern w:val="2"/>
           <w:lang w:eastAsia="fi-FI"/>
-        </w:rPr>
-      </w:pPr>
-      <w:hyperlink w:anchor="_Toc93998445" w:history="1">
+          <w14:ligatures w14:val="standardContextual"/>
+        </w:rPr>
+      </w:pPr>
+      <w:hyperlink w:anchor="_Toc150275668" w:history="1">
         <w:r>
           <w:rPr>
             <w:rStyle w:val="Hyperlink"/>
@@ -1096,7 +1086,9 @@
         <w:r>
           <w:rPr>
             <w:rFonts w:asciiTheme="minorHAnsi" w:eastAsiaTheme="minorEastAsia" w:hAnsiTheme="minorHAnsi" w:cstheme="minorBidi"/>
+            <w:kern w:val="2"/>
             <w:lang w:eastAsia="fi-FI"/>
+            <w14:ligatures w14:val="standardContextual"/>
           </w:rPr>
           <w:tab/>
         </w:r>
@@ -1122,7 +1114,7 @@
           <w:rPr>
             <w:webHidden/>
           </w:rPr>
-          <w:instrText xml:space="preserve"> PAGEREF _Toc93998445 \h </w:instrText>
+          <w:instrText xml:space="preserve"> PAGEREF _Toc150275668 \h </w:instrText>
         </w:r>
         <w:r>
           <w:rPr>
@@ -1157,10 +1149,12 @@
         </w:tabs>
         <w:rPr>
           <w:rFonts w:asciiTheme="minorHAnsi" w:eastAsiaTheme="minorEastAsia" w:hAnsiTheme="minorHAnsi" w:cstheme="minorBidi"/>
+          <w:kern w:val="2"/>
           <w:lang w:eastAsia="fi-FI"/>
-        </w:rPr>
-      </w:pPr>
-      <w:hyperlink w:anchor="_Toc93998446" w:history="1">
+          <w14:ligatures w14:val="standardContextual"/>
+        </w:rPr>
+      </w:pPr>
+      <w:hyperlink w:anchor="_Toc150275669" w:history="1">
         <w:r>
           <w:rPr>
             <w:rStyle w:val="Hyperlink"/>
@@ -1170,7 +1164,9 @@
         <w:r>
           <w:rPr>
             <w:rFonts w:asciiTheme="minorHAnsi" w:eastAsiaTheme="minorEastAsia" w:hAnsiTheme="minorHAnsi" w:cstheme="minorBidi"/>
+            <w:kern w:val="2"/>
             <w:lang w:eastAsia="fi-FI"/>
+            <w14:ligatures w14:val="standardContextual"/>
           </w:rPr>
           <w:tab/>
         </w:r>
@@ -1178,7 +1174,7 @@
           <w:rPr>
             <w:rStyle w:val="Hyperlink"/>
           </w:rPr>
-          <w:t>Käsitteet, määritelmät</w:t>
+          <w:t>Concepts, definitions</w:t>
         </w:r>
         <w:r>
           <w:rPr>
@@ -1196,7 +1192,7 @@
           <w:rPr>
             <w:webHidden/>
           </w:rPr>
-          <w:instrText xml:space="preserve"> PAGEREF _Toc93998446 \h </w:instrText>
+          <w:instrText xml:space="preserve"> PAGEREF _Toc150275669 \h </w:instrText>
         </w:r>
         <w:r>
           <w:rPr>
@@ -1231,10 +1227,12 @@
         </w:tabs>
         <w:rPr>
           <w:rFonts w:asciiTheme="minorHAnsi" w:eastAsiaTheme="minorEastAsia" w:hAnsiTheme="minorHAnsi" w:cstheme="minorBidi"/>
+          <w:kern w:val="2"/>
           <w:lang w:eastAsia="fi-FI"/>
-        </w:rPr>
-      </w:pPr>
-      <w:hyperlink w:anchor="_Toc93998447" w:history="1">
+          <w14:ligatures w14:val="standardContextual"/>
+        </w:rPr>
+      </w:pPr>
+      <w:hyperlink w:anchor="_Toc150275670" w:history="1">
         <w:r>
           <w:rPr>
             <w:rStyle w:val="Hyperlink"/>
@@ -1244,7 +1242,9 @@
         <w:r>
           <w:rPr>
             <w:rFonts w:asciiTheme="minorHAnsi" w:eastAsiaTheme="minorEastAsia" w:hAnsiTheme="minorHAnsi" w:cstheme="minorBidi"/>
+            <w:kern w:val="2"/>
             <w:lang w:eastAsia="fi-FI"/>
+            <w14:ligatures w14:val="standardContextual"/>
           </w:rPr>
           <w:tab/>
         </w:r>
@@ -1252,7 +1252,7 @@
           <w:rPr>
             <w:rStyle w:val="Hyperlink"/>
           </w:rPr>
-          <w:t>Käsitteellinen malli</w:t>
+          <w:t>Conceptual model</w:t>
         </w:r>
         <w:r>
           <w:rPr>
@@ -1270,7 +1270,7 @@
           <w:rPr>
             <w:webHidden/>
           </w:rPr>
-          <w:instrText xml:space="preserve"> PAGEREF _Toc93998447 \h </w:instrText>
+          <w:instrText xml:space="preserve"> PAGEREF _Toc150275670 \h </w:instrText>
         </w:r>
         <w:r>
           <w:rPr>
@@ -1303,10 +1303,12 @@
         <w:rPr>
           <w:rFonts w:asciiTheme="minorHAnsi" w:eastAsiaTheme="minorEastAsia" w:hAnsiTheme="minorHAnsi" w:cstheme="minorBidi"/>
           <w:noProof/>
+          <w:kern w:val="2"/>
           <w:lang w:eastAsia="fi-FI"/>
-        </w:rPr>
-      </w:pPr>
-      <w:hyperlink w:anchor="_Toc93998448" w:history="1">
+          <w14:ligatures w14:val="standardContextual"/>
+        </w:rPr>
+      </w:pPr>
+      <w:hyperlink w:anchor="_Toc150275671" w:history="1">
         <w:r>
           <w:rPr>
             <w:rStyle w:val="Hyperlink"/>
@@ -1318,7 +1320,9 @@
           <w:rPr>
             <w:rFonts w:asciiTheme="minorHAnsi" w:eastAsiaTheme="minorEastAsia" w:hAnsiTheme="minorHAnsi" w:cstheme="minorBidi"/>
             <w:noProof/>
+            <w:kern w:val="2"/>
             <w:lang w:eastAsia="fi-FI"/>
+            <w14:ligatures w14:val="standardContextual"/>
           </w:rPr>
           <w:tab/>
         </w:r>
@@ -1327,7 +1331,7 @@
             <w:rStyle w:val="Hyperlink"/>
             <w:noProof/>
           </w:rPr>
-          <w:t>Tavoite</w:t>
+          <w:t>Objective</w:t>
         </w:r>
         <w:r>
           <w:rPr>
@@ -1348,7 +1352,7 @@
             <w:noProof/>
             <w:webHidden/>
           </w:rPr>
-          <w:instrText xml:space="preserve"> PAGEREF _Toc93998448 \h </w:instrText>
+          <w:instrText xml:space="preserve"> PAGEREF _Toc150275671 \h </w:instrText>
         </w:r>
         <w:r>
           <w:rPr>
@@ -1385,10 +1389,12 @@
         <w:rPr>
           <w:rFonts w:asciiTheme="minorHAnsi" w:eastAsiaTheme="minorEastAsia" w:hAnsiTheme="minorHAnsi" w:cstheme="minorBidi"/>
           <w:noProof/>
+          <w:kern w:val="2"/>
           <w:lang w:eastAsia="fi-FI"/>
-        </w:rPr>
-      </w:pPr>
-      <w:hyperlink w:anchor="_Toc93998449" w:history="1">
+          <w14:ligatures w14:val="standardContextual"/>
+        </w:rPr>
+      </w:pPr>
+      <w:hyperlink w:anchor="_Toc150275672" w:history="1">
         <w:r>
           <w:rPr>
             <w:rStyle w:val="Hyperlink"/>
@@ -1400,7 +1406,9 @@
           <w:rPr>
             <w:rFonts w:asciiTheme="minorHAnsi" w:eastAsiaTheme="minorEastAsia" w:hAnsiTheme="minorHAnsi" w:cstheme="minorBidi"/>
             <w:noProof/>
+            <w:kern w:val="2"/>
             <w:lang w:eastAsia="fi-FI"/>
+            <w14:ligatures w14:val="standardContextual"/>
           </w:rPr>
           <w:tab/>
         </w:r>
@@ -1409,7 +1417,7 @@
             <w:rStyle w:val="Hyperlink"/>
             <w:noProof/>
           </w:rPr>
-          <w:t>Syötteet</w:t>
+          <w:t>Feeds</w:t>
         </w:r>
         <w:r>
           <w:rPr>
@@ -1430,7 +1438,7 @@
             <w:noProof/>
             <w:webHidden/>
           </w:rPr>
-          <w:instrText xml:space="preserve"> PAGEREF _Toc93998449 \h </w:instrText>
+          <w:instrText xml:space="preserve"> PAGEREF _Toc150275672 \h </w:instrText>
         </w:r>
         <w:r>
           <w:rPr>
@@ -1467,10 +1475,12 @@
         <w:rPr>
           <w:rFonts w:asciiTheme="minorHAnsi" w:eastAsiaTheme="minorEastAsia" w:hAnsiTheme="minorHAnsi" w:cstheme="minorBidi"/>
           <w:noProof/>
+          <w:kern w:val="2"/>
           <w:lang w:eastAsia="fi-FI"/>
-        </w:rPr>
-      </w:pPr>
-      <w:hyperlink w:anchor="_Toc93998450" w:history="1">
+          <w14:ligatures w14:val="standardContextual"/>
+        </w:rPr>
+      </w:pPr>
+      <w:hyperlink w:anchor="_Toc150275673" w:history="1">
         <w:r>
           <w:rPr>
             <w:rStyle w:val="Hyperlink"/>
@@ -1482,7 +1492,9 @@
           <w:rPr>
             <w:rFonts w:asciiTheme="minorHAnsi" w:eastAsiaTheme="minorEastAsia" w:hAnsiTheme="minorHAnsi" w:cstheme="minorBidi"/>
             <w:noProof/>
+            <w:kern w:val="2"/>
             <w:lang w:eastAsia="fi-FI"/>
+            <w14:ligatures w14:val="standardContextual"/>
           </w:rPr>
           <w:tab/>
         </w:r>
@@ -1491,7 +1503,7 @@
             <w:rStyle w:val="Hyperlink"/>
             <w:noProof/>
           </w:rPr>
-          <w:t>Tulosteet</w:t>
+          <w:t>Printouts</w:t>
         </w:r>
         <w:r>
           <w:rPr>
@@ -1512,7 +1524,7 @@
             <w:noProof/>
             <w:webHidden/>
           </w:rPr>
-          <w:instrText xml:space="preserve"> PAGEREF _Toc93998450 \h </w:instrText>
+          <w:instrText xml:space="preserve"> PAGEREF _Toc150275673 \h </w:instrText>
         </w:r>
         <w:r>
           <w:rPr>
@@ -1549,10 +1561,12 @@
         <w:rPr>
           <w:rFonts w:asciiTheme="minorHAnsi" w:eastAsiaTheme="minorEastAsia" w:hAnsiTheme="minorHAnsi" w:cstheme="minorBidi"/>
           <w:noProof/>
+          <w:kern w:val="2"/>
           <w:lang w:eastAsia="fi-FI"/>
-        </w:rPr>
-      </w:pPr>
-      <w:hyperlink w:anchor="_Toc93998451" w:history="1">
+          <w14:ligatures w14:val="standardContextual"/>
+        </w:rPr>
+      </w:pPr>
+      <w:hyperlink w:anchor="_Toc150275674" w:history="1">
         <w:r>
           <w:rPr>
             <w:rStyle w:val="Hyperlink"/>
@@ -1564,7 +1578,9 @@
           <w:rPr>
             <w:rFonts w:asciiTheme="minorHAnsi" w:eastAsiaTheme="minorEastAsia" w:hAnsiTheme="minorHAnsi" w:cstheme="minorBidi"/>
             <w:noProof/>
+            <w:kern w:val="2"/>
             <w:lang w:eastAsia="fi-FI"/>
+            <w14:ligatures w14:val="standardContextual"/>
           </w:rPr>
           <w:tab/>
         </w:r>
@@ -1573,7 +1589,7 @@
             <w:rStyle w:val="Hyperlink"/>
             <w:noProof/>
           </w:rPr>
-          <w:t>Sisältö</w:t>
+          <w:t>Content</w:t>
         </w:r>
         <w:r>
           <w:rPr>
@@ -1594,7 +1610,7 @@
             <w:noProof/>
             <w:webHidden/>
           </w:rPr>
-          <w:instrText xml:space="preserve"> PAGEREF _Toc93998451 \h </w:instrText>
+          <w:instrText xml:space="preserve"> PAGEREF _Toc150275674 \h </w:instrText>
         </w:r>
         <w:r>
           <w:rPr>
@@ -1631,10 +1647,12 @@
         <w:rPr>
           <w:rFonts w:asciiTheme="minorHAnsi" w:eastAsiaTheme="minorEastAsia" w:hAnsiTheme="minorHAnsi" w:cstheme="minorBidi"/>
           <w:noProof/>
+          <w:kern w:val="2"/>
           <w:lang w:eastAsia="fi-FI"/>
-        </w:rPr>
-      </w:pPr>
-      <w:hyperlink w:anchor="_Toc93998452" w:history="1">
+          <w14:ligatures w14:val="standardContextual"/>
+        </w:rPr>
+      </w:pPr>
+      <w:hyperlink w:anchor="_Toc150275675" w:history="1">
         <w:r>
           <w:rPr>
             <w:rStyle w:val="Hyperlink"/>
@@ -1646,7 +1664,9 @@
           <w:rPr>
             <w:rFonts w:asciiTheme="minorHAnsi" w:eastAsiaTheme="minorEastAsia" w:hAnsiTheme="minorHAnsi" w:cstheme="minorBidi"/>
             <w:noProof/>
+            <w:kern w:val="2"/>
             <w:lang w:eastAsia="fi-FI"/>
+            <w14:ligatures w14:val="standardContextual"/>
           </w:rPr>
           <w:tab/>
         </w:r>
@@ -1655,7 +1675,7 @@
             <w:rStyle w:val="Hyperlink"/>
             <w:noProof/>
           </w:rPr>
-          <w:t>Oletukset ja yksinkertaistukset</w:t>
+          <w:t>Assumptions and simplications</w:t>
         </w:r>
         <w:r>
           <w:rPr>
@@ -1676,7 +1696,7 @@
             <w:noProof/>
             <w:webHidden/>
           </w:rPr>
-          <w:instrText xml:space="preserve"> PAGEREF _Toc93998452 \h </w:instrText>
+          <w:instrText xml:space="preserve"> PAGEREF _Toc150275675 \h </w:instrText>
         </w:r>
         <w:r>
           <w:rPr>
@@ -1696,7 +1716,7 @@
             <w:noProof/>
             <w:webHidden/>
           </w:rPr>
-          <w:t>2</w:t>
+          <w:t>3</w:t>
         </w:r>
         <w:r>
           <w:rPr>
@@ -1713,10 +1733,12 @@
         <w:rPr>
           <w:rFonts w:asciiTheme="minorHAnsi" w:eastAsiaTheme="minorEastAsia" w:hAnsiTheme="minorHAnsi" w:cstheme="minorBidi"/>
           <w:noProof/>
+          <w:kern w:val="2"/>
           <w:lang w:eastAsia="fi-FI"/>
-        </w:rPr>
-      </w:pPr>
-      <w:hyperlink w:anchor="_Toc93998453" w:history="1">
+          <w14:ligatures w14:val="standardContextual"/>
+        </w:rPr>
+      </w:pPr>
+      <w:hyperlink w:anchor="_Toc150275676" w:history="1">
         <w:r>
           <w:rPr>
             <w:rStyle w:val="Hyperlink"/>
@@ -1728,7 +1750,9 @@
           <w:rPr>
             <w:rFonts w:asciiTheme="minorHAnsi" w:eastAsiaTheme="minorEastAsia" w:hAnsiTheme="minorHAnsi" w:cstheme="minorBidi"/>
             <w:noProof/>
+            <w:kern w:val="2"/>
             <w:lang w:eastAsia="fi-FI"/>
+            <w14:ligatures w14:val="standardContextual"/>
           </w:rPr>
           <w:tab/>
         </w:r>
@@ -1737,7 +1761,7 @@
             <w:rStyle w:val="Hyperlink"/>
             <w:noProof/>
           </w:rPr>
-          <w:t>Mallin kuvaus</w:t>
+          <w:t>Description of the model</w:t>
         </w:r>
         <w:r>
           <w:rPr>
@@ -1758,7 +1782,7 @@
             <w:noProof/>
             <w:webHidden/>
           </w:rPr>
-          <w:instrText xml:space="preserve"> PAGEREF _Toc93998453 \h </w:instrText>
+          <w:instrText xml:space="preserve"> PAGEREF _Toc150275676 \h </w:instrText>
         </w:r>
         <w:r>
           <w:rPr>
@@ -1795,10 +1819,12 @@
         <w:rPr>
           <w:rFonts w:asciiTheme="minorHAnsi" w:eastAsiaTheme="minorEastAsia" w:hAnsiTheme="minorHAnsi" w:cstheme="minorBidi"/>
           <w:noProof/>
+          <w:kern w:val="2"/>
           <w:lang w:eastAsia="fi-FI"/>
-        </w:rPr>
-      </w:pPr>
-      <w:hyperlink w:anchor="_Toc93998454" w:history="1">
+          <w14:ligatures w14:val="standardContextual"/>
+        </w:rPr>
+      </w:pPr>
+      <w:hyperlink w:anchor="_Toc150275677" w:history="1">
         <w:r>
           <w:rPr>
             <w:rStyle w:val="Hyperlink"/>
@@ -1810,7 +1836,9 @@
           <w:rPr>
             <w:rFonts w:asciiTheme="minorHAnsi" w:eastAsiaTheme="minorEastAsia" w:hAnsiTheme="minorHAnsi" w:cstheme="minorBidi"/>
             <w:noProof/>
+            <w:kern w:val="2"/>
             <w:lang w:eastAsia="fi-FI"/>
+            <w14:ligatures w14:val="standardContextual"/>
           </w:rPr>
           <w:tab/>
         </w:r>
@@ -1819,7 +1847,7 @@
             <w:rStyle w:val="Hyperlink"/>
             <w:noProof/>
           </w:rPr>
-          <w:t>Komponenttilista</w:t>
+          <w:t>List of components</w:t>
         </w:r>
         <w:r>
           <w:rPr>
@@ -1840,7 +1868,7 @@
             <w:noProof/>
             <w:webHidden/>
           </w:rPr>
-          <w:instrText xml:space="preserve"> PAGEREF _Toc93998454 \h </w:instrText>
+          <w:instrText xml:space="preserve"> PAGEREF _Toc150275677 \h </w:instrText>
         </w:r>
         <w:r>
           <w:rPr>
@@ -1877,10 +1905,12 @@
         <w:rPr>
           <w:rFonts w:asciiTheme="minorHAnsi" w:eastAsiaTheme="minorEastAsia" w:hAnsiTheme="minorHAnsi" w:cstheme="minorBidi"/>
           <w:noProof/>
+          <w:kern w:val="2"/>
           <w:lang w:eastAsia="fi-FI"/>
-        </w:rPr>
-      </w:pPr>
-      <w:hyperlink w:anchor="_Toc93998455" w:history="1">
+          <w14:ligatures w14:val="standardContextual"/>
+        </w:rPr>
+      </w:pPr>
+      <w:hyperlink w:anchor="_Toc150275678" w:history="1">
         <w:r>
           <w:rPr>
             <w:rStyle w:val="Hyperlink"/>
@@ -1892,7 +1922,9 @@
           <w:rPr>
             <w:rFonts w:asciiTheme="minorHAnsi" w:eastAsiaTheme="minorEastAsia" w:hAnsiTheme="minorHAnsi" w:cstheme="minorBidi"/>
             <w:noProof/>
+            <w:kern w:val="2"/>
             <w:lang w:eastAsia="fi-FI"/>
+            <w14:ligatures w14:val="standardContextual"/>
           </w:rPr>
           <w:tab/>
         </w:r>
@@ -1901,7 +1933,7 @@
             <w:rStyle w:val="Hyperlink"/>
             <w:noProof/>
           </w:rPr>
-          <w:t>Prosessikaavio</w:t>
+          <w:t>Process diagram</w:t>
         </w:r>
         <w:r>
           <w:rPr>
@@ -1922,7 +1954,7 @@
             <w:noProof/>
             <w:webHidden/>
           </w:rPr>
-          <w:instrText xml:space="preserve"> PAGEREF _Toc93998455 \h </w:instrText>
+          <w:instrText xml:space="preserve"> PAGEREF _Toc150275678 \h </w:instrText>
         </w:r>
         <w:r>
           <w:rPr>
@@ -1961,28 +1993,34 @@
         </w:tabs>
         <w:rPr>
           <w:rFonts w:asciiTheme="minorHAnsi" w:eastAsiaTheme="minorEastAsia" w:hAnsiTheme="minorHAnsi" w:cstheme="minorBidi"/>
+          <w:kern w:val="2"/>
           <w:lang w:eastAsia="fi-FI"/>
-        </w:rPr>
-      </w:pPr>
-      <w:hyperlink w:anchor="_Toc93998456" w:history="1">
+          <w14:ligatures w14:val="standardContextual"/>
+        </w:rPr>
+      </w:pPr>
+      <w:hyperlink w:anchor="_Toc150275679" w:history="1">
         <w:r>
           <w:rPr>
             <w:rStyle w:val="Hyperlink"/>
+            <w:lang w:val="en-GB"/>
           </w:rPr>
           <w:t>5</w:t>
         </w:r>
         <w:r>
           <w:rPr>
             <w:rFonts w:asciiTheme="minorHAnsi" w:eastAsiaTheme="minorEastAsia" w:hAnsiTheme="minorHAnsi" w:cstheme="minorBidi"/>
+            <w:kern w:val="2"/>
             <w:lang w:eastAsia="fi-FI"/>
+            <w14:ligatures w14:val="standardContextual"/>
           </w:rPr>
           <w:tab/>
         </w:r>
         <w:r>
           <w:rPr>
             <w:rStyle w:val="Hyperlink"/>
-          </w:rPr>
-          <w:t>Mallin ohjelmointitekninen toteutus</w:t>
+            <w:lang w:val="en-GB"/>
+          </w:rPr>
+          <w:t>Programming implementation of the model</w:t>
         </w:r>
         <w:r>
           <w:rPr>
@@ -2000,7 +2038,7 @@
           <w:rPr>
             <w:webHidden/>
           </w:rPr>
-          <w:instrText xml:space="preserve"> PAGEREF _Toc93998456 \h </w:instrText>
+          <w:instrText xml:space="preserve"> PAGEREF _Toc150275679 \h </w:instrText>
         </w:r>
         <w:r>
           <w:rPr>
@@ -2033,14 +2071,17 @@
         <w:rPr>
           <w:rFonts w:asciiTheme="minorHAnsi" w:eastAsiaTheme="minorEastAsia" w:hAnsiTheme="minorHAnsi" w:cstheme="minorBidi"/>
           <w:noProof/>
+          <w:kern w:val="2"/>
           <w:lang w:eastAsia="fi-FI"/>
-        </w:rPr>
-      </w:pPr>
-      <w:hyperlink w:anchor="_Toc93998457" w:history="1">
+          <w14:ligatures w14:val="standardContextual"/>
+        </w:rPr>
+      </w:pPr>
+      <w:hyperlink w:anchor="_Toc150275680" w:history="1">
         <w:r>
           <w:rPr>
             <w:rStyle w:val="Hyperlink"/>
             <w:noProof/>
+            <w:lang w:val="en-GB"/>
           </w:rPr>
           <w:t>5.1</w:t>
         </w:r>
@@ -2048,7 +2089,9 @@
           <w:rPr>
             <w:rFonts w:asciiTheme="minorHAnsi" w:eastAsiaTheme="minorEastAsia" w:hAnsiTheme="minorHAnsi" w:cstheme="minorBidi"/>
             <w:noProof/>
+            <w:kern w:val="2"/>
             <w:lang w:eastAsia="fi-FI"/>
+            <w14:ligatures w14:val="standardContextual"/>
           </w:rPr>
           <w:tab/>
         </w:r>
@@ -2056,8 +2099,9 @@
           <w:rPr>
             <w:rStyle w:val="Hyperlink"/>
             <w:noProof/>
-          </w:rPr>
-          <w:t>Käytetyt ohjelmointikielet ja kirjastot (ulkoiset API:t).</w:t>
+            <w:lang w:val="en-GB"/>
+          </w:rPr>
+          <w:t>Programming languages and libraries used (exernal APIs)</w:t>
         </w:r>
         <w:r>
           <w:rPr>
@@ -2078,7 +2122,7 @@
             <w:noProof/>
             <w:webHidden/>
           </w:rPr>
-          <w:instrText xml:space="preserve"> PAGEREF _Toc93998457 \h </w:instrText>
+          <w:instrText xml:space="preserve"> PAGEREF _Toc150275680 \h </w:instrText>
         </w:r>
         <w:r>
           <w:rPr>
@@ -2115,10 +2159,12 @@
         <w:rPr>
           <w:rFonts w:asciiTheme="minorHAnsi" w:eastAsiaTheme="minorEastAsia" w:hAnsiTheme="minorHAnsi" w:cstheme="minorBidi"/>
           <w:noProof/>
+          <w:kern w:val="2"/>
           <w:lang w:eastAsia="fi-FI"/>
-        </w:rPr>
-      </w:pPr>
-      <w:hyperlink w:anchor="_Toc93998458" w:history="1">
+          <w14:ligatures w14:val="standardContextual"/>
+        </w:rPr>
+      </w:pPr>
+      <w:hyperlink w:anchor="_Toc150275681" w:history="1">
         <w:r>
           <w:rPr>
             <w:rStyle w:val="Hyperlink"/>
@@ -2130,7 +2176,9 @@
           <w:rPr>
             <w:rFonts w:asciiTheme="minorHAnsi" w:eastAsiaTheme="minorEastAsia" w:hAnsiTheme="minorHAnsi" w:cstheme="minorBidi"/>
             <w:noProof/>
+            <w:kern w:val="2"/>
             <w:lang w:eastAsia="fi-FI"/>
+            <w14:ligatures w14:val="standardContextual"/>
           </w:rPr>
           <w:tab/>
         </w:r>
@@ -2139,7 +2187,7 @@
             <w:rStyle w:val="Hyperlink"/>
             <w:noProof/>
           </w:rPr>
-          <w:t>Arkkitehtuuri</w:t>
+          <w:t>Architecture</w:t>
         </w:r>
         <w:r>
           <w:rPr>
@@ -2160,7 +2208,7 @@
             <w:noProof/>
             <w:webHidden/>
           </w:rPr>
-          <w:instrText xml:space="preserve"> PAGEREF _Toc93998458 \h </w:instrText>
+          <w:instrText xml:space="preserve"> PAGEREF _Toc150275681 \h </w:instrText>
         </w:r>
         <w:r>
           <w:rPr>
@@ -2197,14 +2245,17 @@
         <w:rPr>
           <w:rFonts w:asciiTheme="minorHAnsi" w:eastAsiaTheme="minorEastAsia" w:hAnsiTheme="minorHAnsi" w:cstheme="minorBidi"/>
           <w:noProof/>
+          <w:kern w:val="2"/>
           <w:lang w:eastAsia="fi-FI"/>
-        </w:rPr>
-      </w:pPr>
-      <w:hyperlink w:anchor="_Toc93998459" w:history="1">
+          <w14:ligatures w14:val="standardContextual"/>
+        </w:rPr>
+      </w:pPr>
+      <w:hyperlink w:anchor="_Toc150275682" w:history="1">
         <w:r>
           <w:rPr>
             <w:rStyle w:val="Hyperlink"/>
             <w:noProof/>
+            <w:lang w:val="en-GB"/>
           </w:rPr>
           <w:t>5.3</w:t>
         </w:r>
@@ -2212,7 +2263,9 @@
           <w:rPr>
             <w:rFonts w:asciiTheme="minorHAnsi" w:eastAsiaTheme="minorEastAsia" w:hAnsiTheme="minorHAnsi" w:cstheme="minorBidi"/>
             <w:noProof/>
+            <w:kern w:val="2"/>
             <w:lang w:eastAsia="fi-FI"/>
+            <w14:ligatures w14:val="standardContextual"/>
           </w:rPr>
           <w:tab/>
         </w:r>
@@ -2220,8 +2273,9 @@
           <w:rPr>
             <w:rStyle w:val="Hyperlink"/>
             <w:noProof/>
-          </w:rPr>
-          <w:t>Käyttöliittymän kuvaus</w:t>
+            <w:lang w:val="en-GB"/>
+          </w:rPr>
+          <w:t>Structural description of the user interface</w:t>
         </w:r>
         <w:r>
           <w:rPr>
@@ -2242,7 +2296,7 @@
             <w:noProof/>
             <w:webHidden/>
           </w:rPr>
-          <w:instrText xml:space="preserve"> PAGEREF _Toc93998459 \h </w:instrText>
+          <w:instrText xml:space="preserve"> PAGEREF _Toc150275682 \h </w:instrText>
         </w:r>
         <w:r>
           <w:rPr>
@@ -2279,14 +2333,17 @@
         <w:rPr>
           <w:rFonts w:asciiTheme="minorHAnsi" w:eastAsiaTheme="minorEastAsia" w:hAnsiTheme="minorHAnsi" w:cstheme="minorBidi"/>
           <w:noProof/>
+          <w:kern w:val="2"/>
           <w:lang w:eastAsia="fi-FI"/>
-        </w:rPr>
-      </w:pPr>
-      <w:hyperlink w:anchor="_Toc93998460" w:history="1">
+          <w14:ligatures w14:val="standardContextual"/>
+        </w:rPr>
+      </w:pPr>
+      <w:hyperlink w:anchor="_Toc150275683" w:history="1">
         <w:r>
           <w:rPr>
             <w:rStyle w:val="Hyperlink"/>
             <w:noProof/>
+            <w:lang w:val="en-GB"/>
           </w:rPr>
           <w:t>5.4</w:t>
         </w:r>
@@ -2294,7 +2351,9 @@
           <w:rPr>
             <w:rFonts w:asciiTheme="minorHAnsi" w:eastAsiaTheme="minorEastAsia" w:hAnsiTheme="minorHAnsi" w:cstheme="minorBidi"/>
             <w:noProof/>
+            <w:kern w:val="2"/>
             <w:lang w:eastAsia="fi-FI"/>
+            <w14:ligatures w14:val="standardContextual"/>
           </w:rPr>
           <w:tab/>
         </w:r>
@@ -2302,8 +2361,9 @@
           <w:rPr>
             <w:rStyle w:val="Hyperlink"/>
             <w:noProof/>
-          </w:rPr>
-          <w:t>Sisäisen logiikan kuvaus</w:t>
+            <w:lang w:val="en-GB"/>
+          </w:rPr>
+          <w:t>Description of internal logic</w:t>
         </w:r>
         <w:r>
           <w:rPr>
@@ -2324,7 +2384,7 @@
             <w:noProof/>
             <w:webHidden/>
           </w:rPr>
-          <w:instrText xml:space="preserve"> PAGEREF _Toc93998460 \h </w:instrText>
+          <w:instrText xml:space="preserve"> PAGEREF _Toc150275683 \h </w:instrText>
         </w:r>
         <w:r>
           <w:rPr>
@@ -2361,14 +2421,17 @@
         <w:rPr>
           <w:rFonts w:asciiTheme="minorHAnsi" w:eastAsiaTheme="minorEastAsia" w:hAnsiTheme="minorHAnsi" w:cstheme="minorBidi"/>
           <w:noProof/>
+          <w:kern w:val="2"/>
           <w:lang w:eastAsia="fi-FI"/>
-        </w:rPr>
-      </w:pPr>
-      <w:hyperlink w:anchor="_Toc93998461" w:history="1">
+          <w14:ligatures w14:val="standardContextual"/>
+        </w:rPr>
+      </w:pPr>
+      <w:hyperlink w:anchor="_Toc150275684" w:history="1">
         <w:r>
           <w:rPr>
             <w:rStyle w:val="Hyperlink"/>
             <w:noProof/>
+            <w:lang w:val="en-GB"/>
           </w:rPr>
           <w:t>5.5</w:t>
         </w:r>
@@ -2376,7 +2439,9 @@
           <w:rPr>
             <w:rFonts w:asciiTheme="minorHAnsi" w:eastAsiaTheme="minorEastAsia" w:hAnsiTheme="minorHAnsi" w:cstheme="minorBidi"/>
             <w:noProof/>
+            <w:kern w:val="2"/>
             <w:lang w:eastAsia="fi-FI"/>
+            <w14:ligatures w14:val="standardContextual"/>
           </w:rPr>
           <w:tab/>
         </w:r>
@@ -2384,8 +2449,9 @@
           <w:rPr>
             <w:rStyle w:val="Hyperlink"/>
             <w:noProof/>
-          </w:rPr>
-          <w:t>Ulkoisten tietovarastojen (tiedostot, tietokannat) kuvaukset</w:t>
+            <w:lang w:val="en-GB"/>
+          </w:rPr>
+          <w:t>Descriptions of external data repositories (files, databases)</w:t>
         </w:r>
         <w:r>
           <w:rPr>
@@ -2406,7 +2472,7 @@
             <w:noProof/>
             <w:webHidden/>
           </w:rPr>
-          <w:instrText xml:space="preserve"> PAGEREF _Toc93998461 \h </w:instrText>
+          <w:instrText xml:space="preserve"> PAGEREF _Toc150275684 \h </w:instrText>
         </w:r>
         <w:r>
           <w:rPr>
@@ -2443,10 +2509,12 @@
         <w:rPr>
           <w:rFonts w:asciiTheme="minorHAnsi" w:eastAsiaTheme="minorEastAsia" w:hAnsiTheme="minorHAnsi" w:cstheme="minorBidi"/>
           <w:noProof/>
+          <w:kern w:val="2"/>
           <w:lang w:eastAsia="fi-FI"/>
-        </w:rPr>
-      </w:pPr>
-      <w:hyperlink w:anchor="_Toc93998462" w:history="1">
+          <w14:ligatures w14:val="standardContextual"/>
+        </w:rPr>
+      </w:pPr>
+      <w:hyperlink w:anchor="_Toc150275685" w:history="1">
         <w:r>
           <w:rPr>
             <w:rStyle w:val="Hyperlink"/>
@@ -2458,7 +2526,9 @@
           <w:rPr>
             <w:rFonts w:asciiTheme="minorHAnsi" w:eastAsiaTheme="minorEastAsia" w:hAnsiTheme="minorHAnsi" w:cstheme="minorBidi"/>
             <w:noProof/>
+            <w:kern w:val="2"/>
             <w:lang w:eastAsia="fi-FI"/>
+            <w14:ligatures w14:val="standardContextual"/>
           </w:rPr>
           <w:tab/>
         </w:r>
@@ -2467,7 +2537,7 @@
             <w:rStyle w:val="Hyperlink"/>
             <w:noProof/>
           </w:rPr>
-          <w:t>Testaus</w:t>
+          <w:t>Testing</w:t>
         </w:r>
         <w:r>
           <w:rPr>
@@ -2488,7 +2558,7 @@
             <w:noProof/>
             <w:webHidden/>
           </w:rPr>
-          <w:instrText xml:space="preserve"> PAGEREF _Toc93998462 \h </w:instrText>
+          <w:instrText xml:space="preserve"> PAGEREF _Toc150275685 \h </w:instrText>
         </w:r>
         <w:r>
           <w:rPr>
@@ -2527,10 +2597,12 @@
         </w:tabs>
         <w:rPr>
           <w:rFonts w:asciiTheme="minorHAnsi" w:eastAsiaTheme="minorEastAsia" w:hAnsiTheme="minorHAnsi" w:cstheme="minorBidi"/>
+          <w:kern w:val="2"/>
           <w:lang w:eastAsia="fi-FI"/>
-        </w:rPr>
-      </w:pPr>
-      <w:hyperlink w:anchor="_Toc93998463" w:history="1">
+          <w14:ligatures w14:val="standardContextual"/>
+        </w:rPr>
+      </w:pPr>
+      <w:hyperlink w:anchor="_Toc150275686" w:history="1">
         <w:r>
           <w:rPr>
             <w:rStyle w:val="Hyperlink"/>
@@ -2540,7 +2612,9 @@
         <w:r>
           <w:rPr>
             <w:rFonts w:asciiTheme="minorHAnsi" w:eastAsiaTheme="minorEastAsia" w:hAnsiTheme="minorHAnsi" w:cstheme="minorBidi"/>
+            <w:kern w:val="2"/>
             <w:lang w:eastAsia="fi-FI"/>
+            <w14:ligatures w14:val="standardContextual"/>
           </w:rPr>
           <w:tab/>
         </w:r>
@@ -2548,7 +2622,7 @@
           <w:rPr>
             <w:rStyle w:val="Hyperlink"/>
           </w:rPr>
-          <w:t>Simulaattorin käyttöohje</w:t>
+          <w:t>Simulator user manual</w:t>
         </w:r>
         <w:r>
           <w:rPr>
@@ -2566,7 +2640,7 @@
           <w:rPr>
             <w:webHidden/>
           </w:rPr>
-          <w:instrText xml:space="preserve"> PAGEREF _Toc93998463 \h </w:instrText>
+          <w:instrText xml:space="preserve"> PAGEREF _Toc150275686 \h </w:instrText>
         </w:r>
         <w:r>
           <w:rPr>
@@ -2601,10 +2675,12 @@
         </w:tabs>
         <w:rPr>
           <w:rFonts w:asciiTheme="minorHAnsi" w:eastAsiaTheme="minorEastAsia" w:hAnsiTheme="minorHAnsi" w:cstheme="minorBidi"/>
+          <w:kern w:val="2"/>
           <w:lang w:eastAsia="fi-FI"/>
-        </w:rPr>
-      </w:pPr>
-      <w:hyperlink w:anchor="_Toc93998464" w:history="1">
+          <w14:ligatures w14:val="standardContextual"/>
+        </w:rPr>
+      </w:pPr>
+      <w:hyperlink w:anchor="_Toc150275687" w:history="1">
         <w:r>
           <w:rPr>
             <w:rStyle w:val="Hyperlink"/>
@@ -2614,7 +2690,9 @@
         <w:r>
           <w:rPr>
             <w:rFonts w:asciiTheme="minorHAnsi" w:eastAsiaTheme="minorEastAsia" w:hAnsiTheme="minorHAnsi" w:cstheme="minorBidi"/>
+            <w:kern w:val="2"/>
             <w:lang w:eastAsia="fi-FI"/>
+            <w14:ligatures w14:val="standardContextual"/>
           </w:rPr>
           <w:tab/>
         </w:r>
@@ -2622,7 +2700,7 @@
           <w:rPr>
             <w:rStyle w:val="Hyperlink"/>
           </w:rPr>
-          <w:t>Tehdyt simulointikokeet</w:t>
+          <w:t>Simulation tests carried out</w:t>
         </w:r>
         <w:r>
           <w:rPr>
@@ -2640,7 +2718,7 @@
           <w:rPr>
             <w:webHidden/>
           </w:rPr>
-          <w:instrText xml:space="preserve"> PAGEREF _Toc93998464 \h </w:instrText>
+          <w:instrText xml:space="preserve"> PAGEREF _Toc150275687 \h </w:instrText>
         </w:r>
         <w:r>
           <w:rPr>
@@ -2675,10 +2753,12 @@
         </w:tabs>
         <w:rPr>
           <w:rFonts w:asciiTheme="minorHAnsi" w:eastAsiaTheme="minorEastAsia" w:hAnsiTheme="minorHAnsi" w:cstheme="minorBidi"/>
+          <w:kern w:val="2"/>
           <w:lang w:eastAsia="fi-FI"/>
-        </w:rPr>
-      </w:pPr>
-      <w:hyperlink w:anchor="_Toc93998465" w:history="1">
+          <w14:ligatures w14:val="standardContextual"/>
+        </w:rPr>
+      </w:pPr>
+      <w:hyperlink w:anchor="_Toc150275688" w:history="1">
         <w:r>
           <w:rPr>
             <w:rStyle w:val="Hyperlink"/>
@@ -2688,7 +2768,9 @@
         <w:r>
           <w:rPr>
             <w:rFonts w:asciiTheme="minorHAnsi" w:eastAsiaTheme="minorEastAsia" w:hAnsiTheme="minorHAnsi" w:cstheme="minorBidi"/>
+            <w:kern w:val="2"/>
             <w:lang w:eastAsia="fi-FI"/>
+            <w14:ligatures w14:val="standardContextual"/>
           </w:rPr>
           <w:tab/>
         </w:r>
@@ -2696,7 +2778,7 @@
           <w:rPr>
             <w:rStyle w:val="Hyperlink"/>
           </w:rPr>
-          <w:t>Yhteenveto</w:t>
+          <w:t>Summary</w:t>
         </w:r>
         <w:r>
           <w:rPr>
@@ -2714,7 +2796,7 @@
           <w:rPr>
             <w:webHidden/>
           </w:rPr>
-          <w:instrText xml:space="preserve"> PAGEREF _Toc93998465 \h </w:instrText>
+          <w:instrText xml:space="preserve"> PAGEREF _Toc150275688 \h </w:instrText>
         </w:r>
         <w:r>
           <w:rPr>
@@ -2756,7 +2838,11 @@
         <w:fldChar w:fldCharType="end"/>
       </w:r>
       <w:r>
-        <w:t xml:space="preserve">Liitteet </w:t>
+        <w:rPr>
+          <w:b/>
+          <w:noProof/>
+        </w:rPr>
+        <w:t>Appendices</w:t>
       </w:r>
     </w:p>
     <w:p>
@@ -2767,18 +2853,16 @@
         </w:tabs>
       </w:pPr>
       <w:r>
-        <w:t xml:space="preserve">Liite 1. </w:t>
-      </w:r>
-      <w:proofErr w:type="spellStart"/>
-      <w:r>
-        <w:t>Javadoc</w:t>
-      </w:r>
-      <w:proofErr w:type="spellEnd"/>
-      <w:r>
-        <w:t>-dokumentaatio</w:t>
-      </w:r>
-      <w:r>
-        <w:t xml:space="preserve"> </w:t>
+        <w:t>Appendix</w:t>
+      </w:r>
+      <w:r>
+        <w:t xml:space="preserve"> 1. </w:t>
+      </w:r>
+      <w:r>
+        <w:t>Javadoc-</w:t>
+      </w:r>
+      <w:r>
+        <w:t>document</w:t>
       </w:r>
     </w:p>
     <w:p>
@@ -2789,7 +2873,10 @@
         </w:tabs>
       </w:pPr>
       <w:r>
-        <w:t>Liite 2. Liitteen nimi</w:t>
+        <w:t>Appendix</w:t>
+      </w:r>
+      <w:r>
+        <w:t xml:space="preserve"> 2. Liitteen nimi</w:t>
       </w:r>
     </w:p>
     <w:p>
@@ -2821,12 +2908,12 @@
       <w:pPr>
         <w:pStyle w:val="Heading1"/>
       </w:pPr>
-      <w:proofErr w:type="spellStart"/>
+      <w:bookmarkStart w:id="0" w:name="_Toc150275667"/>
       <w:r>
         <w:lastRenderedPageBreak/>
         <w:t>Introduction</w:t>
       </w:r>
-      <w:proofErr w:type="spellEnd"/>
+      <w:bookmarkEnd w:id="0"/>
     </w:p>
     <w:p>
       <w:pPr>
@@ -2950,14 +3037,7 @@
         <w:rPr>
           <w:lang w:val="en-GB"/>
         </w:rPr>
-        <w:t xml:space="preserve">for </w:t>
-      </w:r>
-      <w:proofErr w:type="gramStart"/>
-      <w:r>
-        <w:rPr>
-          <w:lang w:val="en-GB"/>
-        </w:rPr>
-        <w:t xml:space="preserve">headings, </w:t>
+        <w:t xml:space="preserve">for headings, </w:t>
       </w:r>
       <w:r>
         <w:rPr>
@@ -2971,7 +3051,6 @@
         </w:rPr>
         <w:t>and</w:t>
       </w:r>
-      <w:proofErr w:type="gramEnd"/>
       <w:r>
         <w:rPr>
           <w:lang w:val="en-GB"/>
@@ -3025,16 +3104,8 @@
         <w:rPr>
           <w:lang w:val="en-GB"/>
         </w:rPr>
-        <w:t xml:space="preserve">When you use the styles, the headings are automatically </w:t>
-      </w:r>
-      <w:proofErr w:type="gramStart"/>
-      <w:r>
-        <w:rPr>
-          <w:lang w:val="en-GB"/>
-        </w:rPr>
-        <w:t>numbered</w:t>
-      </w:r>
-      <w:proofErr w:type="gramEnd"/>
+        <w:t>When you use the styles, the headings are automatically numbered</w:t>
+      </w:r>
       <w:r>
         <w:rPr>
           <w:lang w:val="en-GB"/>
@@ -3059,21 +3130,7 @@
         <w:rPr>
           <w:lang w:val="en-GB"/>
         </w:rPr>
-        <w:t xml:space="preserve">Replace the template </w:t>
-      </w:r>
-      <w:proofErr w:type="spellStart"/>
-      <w:r>
-        <w:rPr>
-          <w:lang w:val="en-GB"/>
-        </w:rPr>
-        <w:t>palint</w:t>
-      </w:r>
-      <w:proofErr w:type="spellEnd"/>
-      <w:r>
-        <w:rPr>
-          <w:lang w:val="en-GB"/>
-        </w:rPr>
-        <w:t xml:space="preserve"> text with your own</w:t>
+        <w:t>Replace the template palint text with your own</w:t>
       </w:r>
       <w:r>
         <w:rPr>
@@ -3085,21 +3142,7 @@
         <w:rPr>
           <w:lang w:val="en-GB"/>
         </w:rPr>
-        <w:t xml:space="preserve">Add chapters, </w:t>
-      </w:r>
-      <w:proofErr w:type="gramStart"/>
-      <w:r>
-        <w:rPr>
-          <w:lang w:val="en-GB"/>
-        </w:rPr>
-        <w:t>subchapters</w:t>
-      </w:r>
-      <w:proofErr w:type="gramEnd"/>
-      <w:r>
-        <w:rPr>
-          <w:lang w:val="en-GB"/>
-        </w:rPr>
-        <w:t xml:space="preserve"> and appendices as necessary</w:t>
+        <w:t>Add chapters, subchapters and appendices as necessary</w:t>
       </w:r>
       <w:r>
         <w:rPr>
@@ -3156,14 +3199,14 @@
       <w:pPr>
         <w:pStyle w:val="Heading1"/>
       </w:pPr>
-      <w:bookmarkStart w:id="0" w:name="_Toc93998445"/>
+      <w:bookmarkStart w:id="1" w:name="_Toc150275668"/>
       <w:r>
         <w:t>V</w:t>
       </w:r>
       <w:r>
         <w:t>isio</w:t>
       </w:r>
-      <w:bookmarkEnd w:id="0"/>
+      <w:bookmarkEnd w:id="1"/>
     </w:p>
     <w:p>
       <w:pPr>
@@ -3182,21 +3225,7 @@
         <w:rPr>
           <w:lang w:val="en-GB"/>
         </w:rPr>
-        <w:t xml:space="preserve"> aiming to achieve. The vision answers the question “what </w:t>
-      </w:r>
-      <w:proofErr w:type="spellStart"/>
-      <w:r>
-        <w:rPr>
-          <w:lang w:val="en-GB"/>
-        </w:rPr>
-        <w:t>wil</w:t>
-      </w:r>
-      <w:proofErr w:type="spellEnd"/>
-      <w:r>
-        <w:rPr>
-          <w:lang w:val="en-GB"/>
-        </w:rPr>
-        <w:t xml:space="preserve"> be the end product of the project”</w:t>
+        <w:t xml:space="preserve"> aiming to achieve. The vision answers the question “what wil be the end product of the project”</w:t>
       </w:r>
       <w:r>
         <w:rPr>
@@ -3329,39 +3358,18 @@
         <w:t xml:space="preserve"> </w:t>
       </w:r>
       <w:r>
-        <w:t xml:space="preserve">Health </w:t>
-      </w:r>
-      <w:proofErr w:type="spellStart"/>
-      <w:r>
-        <w:t>centre</w:t>
-      </w:r>
-      <w:proofErr w:type="spellEnd"/>
-      <w:r>
-        <w:t xml:space="preserve"> </w:t>
-      </w:r>
-      <w:proofErr w:type="spellStart"/>
-      <w:r>
-        <w:t>simulation</w:t>
-      </w:r>
-      <w:proofErr w:type="spellEnd"/>
+        <w:t>Health centre simulation</w:t>
+      </w:r>
     </w:p>
     <w:p>
       <w:pPr>
         <w:pStyle w:val="Heading1"/>
       </w:pPr>
-      <w:proofErr w:type="spellStart"/>
-      <w:r>
-        <w:t>Concepts</w:t>
-      </w:r>
-      <w:proofErr w:type="spellEnd"/>
-      <w:r>
-        <w:t xml:space="preserve">, </w:t>
-      </w:r>
-      <w:proofErr w:type="spellStart"/>
-      <w:r>
-        <w:t>definitions</w:t>
-      </w:r>
-      <w:proofErr w:type="spellEnd"/>
+      <w:bookmarkStart w:id="2" w:name="_Toc150275669"/>
+      <w:r>
+        <w:t>Concepts, definitions</w:t>
+      </w:r>
+      <w:bookmarkEnd w:id="2"/>
       <w:r>
         <w:t xml:space="preserve"> </w:t>
       </w:r>
@@ -3451,21 +3459,7 @@
         <w:rPr>
           <w:lang w:val="en-GB"/>
         </w:rPr>
-        <w:t xml:space="preserve">t, </w:t>
-      </w:r>
-      <w:proofErr w:type="gramStart"/>
-      <w:r>
-        <w:rPr>
-          <w:lang w:val="en-GB"/>
-        </w:rPr>
-        <w:t>e.g.</w:t>
-      </w:r>
-      <w:proofErr w:type="gramEnd"/>
-      <w:r>
-        <w:rPr>
-          <w:lang w:val="en-GB"/>
-        </w:rPr>
-        <w:t xml:space="preserve"> a doctor</w:t>
+        <w:t>t, e.g. a doctor</w:t>
       </w:r>
       <w:r>
         <w:rPr>
@@ -3512,19 +3506,11 @@
       <w:pPr>
         <w:pStyle w:val="Heading1"/>
       </w:pPr>
-      <w:proofErr w:type="spellStart"/>
-      <w:r>
-        <w:t>Conceptual</w:t>
-      </w:r>
-      <w:proofErr w:type="spellEnd"/>
-      <w:r>
-        <w:t xml:space="preserve"> </w:t>
-      </w:r>
-      <w:proofErr w:type="spellStart"/>
-      <w:r>
-        <w:t>model</w:t>
-      </w:r>
-      <w:proofErr w:type="spellEnd"/>
+      <w:bookmarkStart w:id="3" w:name="_Toc150275670"/>
+      <w:r>
+        <w:t>Conceptual model</w:t>
+      </w:r>
+      <w:bookmarkEnd w:id="3"/>
     </w:p>
     <w:p>
       <w:pPr>
@@ -3543,46 +3529,18 @@
         <w:rPr>
           <w:lang w:val="en-GB"/>
         </w:rPr>
-        <w:t xml:space="preserve"> non-software-</w:t>
-      </w:r>
-      <w:proofErr w:type="spellStart"/>
-      <w:r>
-        <w:rPr>
-          <w:lang w:val="en-GB"/>
-        </w:rPr>
-        <w:t>spesific</w:t>
-      </w:r>
-      <w:proofErr w:type="spellEnd"/>
-      <w:r>
-        <w:rPr>
-          <w:lang w:val="en-GB"/>
-        </w:rPr>
-        <w:t xml:space="preserve"> description of the simulation model to be developed, which describes the model’s objectives, inputs, outputs, content, </w:t>
-      </w:r>
-      <w:proofErr w:type="gramStart"/>
-      <w:r>
-        <w:rPr>
-          <w:lang w:val="en-GB"/>
-        </w:rPr>
-        <w:t>assumptions</w:t>
-      </w:r>
-      <w:proofErr w:type="gramEnd"/>
-      <w:r>
-        <w:rPr>
-          <w:lang w:val="en-GB"/>
-        </w:rPr>
-        <w:t xml:space="preserve"> and simplifications.</w:t>
+        <w:t xml:space="preserve"> non-software-spesific description of the simulation model to be developed, which describes the model’s objectives, inputs, outputs, content, assumptions and simplifications.</w:t>
       </w:r>
     </w:p>
     <w:p>
       <w:pPr>
         <w:pStyle w:val="Heading2"/>
       </w:pPr>
-      <w:proofErr w:type="spellStart"/>
+      <w:bookmarkStart w:id="4" w:name="_Toc150275671"/>
       <w:r>
         <w:t>Objective</w:t>
       </w:r>
-      <w:proofErr w:type="spellEnd"/>
+      <w:bookmarkEnd w:id="4"/>
     </w:p>
     <w:p>
       <w:pPr>
@@ -3694,11 +3652,11 @@
       <w:pPr>
         <w:pStyle w:val="Heading2"/>
       </w:pPr>
-      <w:proofErr w:type="spellStart"/>
+      <w:bookmarkStart w:id="5" w:name="_Toc150275672"/>
       <w:r>
         <w:t>Feeds</w:t>
       </w:r>
-      <w:proofErr w:type="spellEnd"/>
+      <w:bookmarkEnd w:id="5"/>
     </w:p>
     <w:p>
       <w:pPr>
@@ -3715,35 +3673,31 @@
           <w:iCs/>
           <w:lang w:val="en-GB"/>
         </w:rPr>
-        <w:t xml:space="preserve">What output data </w:t>
-      </w:r>
-      <w:proofErr w:type="spellStart"/>
-      <w:proofErr w:type="gramStart"/>
+        <w:t>What output data cant he user provide to the simulation run</w:t>
+      </w:r>
       <w:r>
         <w:rPr>
           <w:i/>
           <w:iCs/>
           <w:lang w:val="en-GB"/>
         </w:rPr>
-        <w:t>cant</w:t>
-      </w:r>
-      <w:proofErr w:type="gramEnd"/>
+        <w:t>?</w:t>
+      </w:r>
       <w:r>
         <w:rPr>
           <w:i/>
           <w:iCs/>
           <w:lang w:val="en-GB"/>
         </w:rPr>
-        <w:t xml:space="preserve"> he</w:t>
-      </w:r>
-      <w:proofErr w:type="spellEnd"/>
+        <w:t xml:space="preserve"> </w:t>
+      </w:r>
       <w:r>
         <w:rPr>
           <w:i/>
           <w:iCs/>
           <w:lang w:val="en-GB"/>
         </w:rPr>
-        <w:t xml:space="preserve"> user provide to the simulation run</w:t>
+        <w:t>This could be, for e</w:t>
       </w:r>
       <w:r>
         <w:rPr>
@@ -3751,23 +3705,35 @@
           <w:iCs/>
           <w:lang w:val="en-GB"/>
         </w:rPr>
-        <w:t>?</w:t>
-      </w:r>
-      <w:r>
+        <w:t>xample, the number of service points, the distributions and their parameters used for arrival intervals and service times, simulation time, etc.</w:t>
+      </w:r>
+    </w:p>
+    <w:p>
+      <w:pPr>
+        <w:pStyle w:val="Heading2"/>
+      </w:pPr>
+      <w:bookmarkStart w:id="6" w:name="_Toc150275673"/>
+      <w:r>
+        <w:t>Printouts</w:t>
+      </w:r>
+      <w:bookmarkEnd w:id="6"/>
+    </w:p>
+    <w:p>
+      <w:pPr>
+        <w:pStyle w:val="leipteksti"/>
         <w:rPr>
           <w:i/>
           <w:iCs/>
           <w:lang w:val="en-GB"/>
         </w:rPr>
-        <w:t xml:space="preserve"> </w:t>
-      </w:r>
+      </w:pPr>
       <w:r>
         <w:rPr>
           <w:i/>
           <w:iCs/>
           <w:lang w:val="en-GB"/>
         </w:rPr>
-        <w:t>This could be, for e</w:t>
+        <w:t>Performance metrics</w:t>
       </w:r>
       <w:r>
         <w:rPr>
@@ -3775,57 +3741,47 @@
           <w:iCs/>
           <w:lang w:val="en-GB"/>
         </w:rPr>
-        <w:t>xample, the number of service points, the distributions and their parameters used for arrival intervals and service times, simulation time, etc.</w:t>
-      </w:r>
-    </w:p>
-    <w:p>
-      <w:pPr>
-        <w:pStyle w:val="Heading2"/>
-      </w:pPr>
-      <w:proofErr w:type="spellStart"/>
-      <w:r>
-        <w:t>Printouts</w:t>
-      </w:r>
-      <w:proofErr w:type="spellEnd"/>
-    </w:p>
-    <w:p>
-      <w:pPr>
-        <w:pStyle w:val="leipteksti"/>
+        <w:t>!</w:t>
+      </w:r>
+      <w:r>
         <w:rPr>
           <w:i/>
           <w:iCs/>
           <w:lang w:val="en-GB"/>
         </w:rPr>
-      </w:pPr>
+        <w:t xml:space="preserve"> </w:t>
+      </w:r>
       <w:r>
         <w:rPr>
           <w:i/>
           <w:iCs/>
-        </w:rPr>
-        <w:t xml:space="preserve">Performance </w:t>
-      </w:r>
-      <w:proofErr w:type="spellStart"/>
+          <w:lang w:val="en-GB"/>
+        </w:rPr>
+        <w:t>Describe what you get out of the simulation runs: utilization rates, throughput, queue lenghts, etc.</w:t>
+      </w:r>
       <w:r>
         <w:rPr>
           <w:i/>
           <w:iCs/>
-        </w:rPr>
-        <w:t>metrics</w:t>
-      </w:r>
-      <w:proofErr w:type="spellEnd"/>
+          <w:lang w:val="en-GB"/>
+        </w:rPr>
+        <w:t xml:space="preserve"> </w:t>
+      </w:r>
       <w:r>
         <w:rPr>
           <w:i/>
           <w:iCs/>
-        </w:rPr>
-        <w:t>!</w:t>
+          <w:lang w:val="en-GB"/>
+        </w:rPr>
+        <w:t>Describe these in terms of your model, i.e., real-world concepts, e.g.,</w:t>
       </w:r>
       <w:r>
         <w:rPr>
           <w:i/>
           <w:iCs/>
-        </w:rPr>
-        <w:t xml:space="preserve"> </w:t>
+          <w:lang w:val="en-GB"/>
+        </w:rPr>
+        <w:t xml:space="preserve"> bank teller utilization.</w:t>
       </w:r>
       <w:r>
         <w:rPr>
@@ -3833,25 +3789,35 @@
           <w:iCs/>
           <w:lang w:val="en-GB"/>
         </w:rPr>
-        <w:t xml:space="preserve">Describe what you get out of the simulation runs: utilization rates, throughput, queue </w:t>
-      </w:r>
-      <w:proofErr w:type="spellStart"/>
-      <w:r>
+        <w:t>.</w:t>
+      </w:r>
+    </w:p>
+    <w:p>
+      <w:pPr>
+        <w:pStyle w:val="Heading2"/>
+      </w:pPr>
+      <w:bookmarkStart w:id="7" w:name="_Toc150275674"/>
+      <w:r>
+        <w:t>Content</w:t>
+      </w:r>
+      <w:bookmarkEnd w:id="7"/>
+    </w:p>
+    <w:p>
+      <w:pPr>
+        <w:pStyle w:val="leipteksti"/>
         <w:rPr>
           <w:i/>
           <w:iCs/>
           <w:lang w:val="en-GB"/>
         </w:rPr>
-        <w:t>lenghts</w:t>
-      </w:r>
-      <w:proofErr w:type="spellEnd"/>
+      </w:pPr>
       <w:r>
         <w:rPr>
           <w:i/>
           <w:iCs/>
           <w:lang w:val="en-GB"/>
         </w:rPr>
-        <w:t>, etc.</w:t>
+        <w:t>The limits of the m</w:t>
       </w:r>
       <w:r>
         <w:rPr>
@@ -3859,234 +3825,134 @@
           <w:iCs/>
           <w:lang w:val="en-GB"/>
         </w:rPr>
-        <w:t xml:space="preserve"> </w:t>
-      </w:r>
-      <w:r>
+        <w:t>odel: what real-world issues are included in the model?</w:t>
+      </w:r>
+    </w:p>
+    <w:p>
+      <w:pPr>
+        <w:pStyle w:val="leipteksti"/>
         <w:rPr>
           <w:i/>
           <w:iCs/>
           <w:lang w:val="en-GB"/>
         </w:rPr>
-        <w:t>Describe these in terms of your model, i.e., real-world concepts, e.g.,</w:t>
-      </w:r>
+      </w:pPr>
       <w:r>
         <w:rPr>
           <w:i/>
           <w:iCs/>
           <w:lang w:val="en-GB"/>
         </w:rPr>
-        <w:t xml:space="preserve"> bank teller </w:t>
-      </w:r>
-      <w:proofErr w:type="gramStart"/>
+        <w:lastRenderedPageBreak/>
+        <w:t>Model detail: how accurately a</w:t>
+      </w:r>
       <w:r>
         <w:rPr>
           <w:i/>
           <w:iCs/>
           <w:lang w:val="en-GB"/>
         </w:rPr>
-        <w:t>utilization.</w:t>
-      </w:r>
-      <w:r>
+        <w:t>re real-world components described in the model?</w:t>
+      </w:r>
+    </w:p>
+    <w:p>
+      <w:pPr>
+        <w:pStyle w:val="Heading2"/>
+      </w:pPr>
+      <w:bookmarkStart w:id="8" w:name="_Toc150275675"/>
+      <w:r>
+        <w:t>Assumptions and simplications</w:t>
+      </w:r>
+      <w:bookmarkEnd w:id="8"/>
+    </w:p>
+    <w:p>
+      <w:pPr>
+        <w:pStyle w:val="leipteksti"/>
         <w:rPr>
           <w:i/>
-          <w:iCs/>
-          <w:lang w:val="en-GB"/>
-        </w:rPr>
-        <w:t>.</w:t>
-      </w:r>
-      <w:proofErr w:type="gramEnd"/>
+          <w:lang w:val="en-GB"/>
+        </w:rPr>
+      </w:pPr>
+      <w:r>
+        <w:rPr>
+          <w:i/>
+          <w:lang w:val="en-GB"/>
+        </w:rPr>
+        <w:t>Assumptions are beliefs that c</w:t>
+      </w:r>
+      <w:r>
+        <w:rPr>
+          <w:i/>
+          <w:lang w:val="en-GB"/>
+        </w:rPr>
+        <w:t>annot be completely certain about the real world but are assumed to hold.</w:t>
+      </w:r>
+    </w:p>
+    <w:p>
+      <w:pPr>
+        <w:pStyle w:val="leipteksti"/>
+        <w:rPr>
+          <w:i/>
+          <w:lang w:val="en-GB"/>
+        </w:rPr>
+      </w:pPr>
+      <w:r>
+        <w:rPr>
+          <w:i/>
+          <w:lang w:val="en-GB"/>
+        </w:rPr>
+        <w:t>These simplifications will speed u</w:t>
+      </w:r>
+      <w:r>
+        <w:rPr>
+          <w:i/>
+          <w:lang w:val="en-GB"/>
+        </w:rPr>
+        <w:t>p the development and use of the model.</w:t>
+      </w:r>
+    </w:p>
+    <w:p>
+      <w:pPr>
+        <w:pStyle w:val="leipteksti"/>
+        <w:rPr>
+          <w:i/>
+          <w:lang w:val="en-GB"/>
+        </w:rPr>
+      </w:pPr>
+      <w:r>
+        <w:rPr>
+          <w:i/>
+          <w:lang w:val="en-GB"/>
+        </w:rPr>
+        <w:t>While assumptions relate to i</w:t>
+      </w:r>
+      <w:r>
+        <w:rPr>
+          <w:i/>
+          <w:lang w:val="en-GB"/>
+        </w:rPr>
+        <w:t>mperfect knowledge of the nature of the real world, simplifications relate to simplifying understandable real-world phenomena.</w:t>
+      </w:r>
     </w:p>
     <w:p>
       <w:pPr>
         <w:pStyle w:val="Heading2"/>
       </w:pPr>
-      <w:r>
-        <w:t>Content</w:t>
-      </w:r>
-    </w:p>
-    <w:p>
-      <w:pPr>
-        <w:pStyle w:val="leipteksti"/>
-        <w:rPr>
-          <w:i/>
-          <w:iCs/>
-          <w:lang w:val="en-GB"/>
-        </w:rPr>
-      </w:pPr>
-      <w:r>
-        <w:rPr>
-          <w:i/>
-          <w:iCs/>
-          <w:lang w:val="en-GB"/>
-        </w:rPr>
-        <w:t>The limits of the m</w:t>
-      </w:r>
-      <w:r>
-        <w:rPr>
-          <w:i/>
-          <w:iCs/>
-          <w:lang w:val="en-GB"/>
-        </w:rPr>
-        <w:t>odel: what real-world issues are included in the model?</w:t>
-      </w:r>
-    </w:p>
-    <w:p>
-      <w:pPr>
-        <w:pStyle w:val="leipteksti"/>
-        <w:rPr>
-          <w:i/>
-          <w:iCs/>
-          <w:lang w:val="en-GB"/>
-        </w:rPr>
-      </w:pPr>
-      <w:r>
-        <w:rPr>
-          <w:i/>
-          <w:iCs/>
-          <w:lang w:val="en-GB"/>
-        </w:rPr>
-        <w:lastRenderedPageBreak/>
-        <w:t>Model detail: how accurately a</w:t>
-      </w:r>
-      <w:r>
-        <w:rPr>
-          <w:i/>
-          <w:iCs/>
-          <w:lang w:val="en-GB"/>
-        </w:rPr>
-        <w:t>re real-world components described in the model?</w:t>
-      </w:r>
-    </w:p>
-    <w:p>
-      <w:pPr>
-        <w:pStyle w:val="Heading2"/>
-      </w:pPr>
-      <w:proofErr w:type="spellStart"/>
-      <w:r>
-        <w:t>Assumptions</w:t>
-      </w:r>
-      <w:proofErr w:type="spellEnd"/>
-      <w:r>
-        <w:t xml:space="preserve"> and </w:t>
-      </w:r>
-      <w:proofErr w:type="spellStart"/>
-      <w:r>
-        <w:t>simplications</w:t>
-      </w:r>
-      <w:proofErr w:type="spellEnd"/>
-    </w:p>
-    <w:p>
-      <w:pPr>
-        <w:pStyle w:val="leipteksti"/>
-        <w:rPr>
-          <w:i/>
-          <w:lang w:val="en-GB"/>
-        </w:rPr>
-      </w:pPr>
-      <w:r>
-        <w:rPr>
-          <w:i/>
-          <w:lang w:val="en-GB"/>
-        </w:rPr>
-        <w:t>Assumptions are beliefs that c</w:t>
-      </w:r>
-      <w:r>
-        <w:rPr>
-          <w:i/>
-          <w:lang w:val="en-GB"/>
-        </w:rPr>
-        <w:t>annot be completely certain about the real world but are assumed to hold.</w:t>
-      </w:r>
-    </w:p>
-    <w:p>
-      <w:pPr>
-        <w:pStyle w:val="leipteksti"/>
-        <w:rPr>
-          <w:i/>
-          <w:lang w:val="en-GB"/>
-        </w:rPr>
-      </w:pPr>
-      <w:r>
-        <w:rPr>
-          <w:i/>
-          <w:lang w:val="en-GB"/>
-        </w:rPr>
-        <w:t>These simplifications will speed u</w:t>
-      </w:r>
-      <w:r>
-        <w:rPr>
-          <w:i/>
-          <w:lang w:val="en-GB"/>
-        </w:rPr>
-        <w:t>p the development and use of the model.</w:t>
-      </w:r>
-    </w:p>
-    <w:p>
-      <w:pPr>
-        <w:pStyle w:val="leipteksti"/>
-        <w:rPr>
-          <w:i/>
-          <w:lang w:val="en-GB"/>
-        </w:rPr>
-      </w:pPr>
-      <w:r>
-        <w:rPr>
-          <w:i/>
-          <w:lang w:val="en-GB"/>
-        </w:rPr>
-        <w:t>While assumptions relate to i</w:t>
-      </w:r>
-      <w:r>
-        <w:rPr>
-          <w:i/>
-          <w:lang w:val="en-GB"/>
-        </w:rPr>
-        <w:t>mperfect knowledge of the nature of the real world, simplifications relate to simplifying understandable real-world phenomena.</w:t>
-      </w:r>
-    </w:p>
-    <w:p>
-      <w:pPr>
-        <w:pStyle w:val="Heading2"/>
-      </w:pPr>
-      <w:proofErr w:type="spellStart"/>
-      <w:r>
-        <w:t>Description</w:t>
-      </w:r>
-      <w:proofErr w:type="spellEnd"/>
-      <w:r>
-        <w:t xml:space="preserve"> of </w:t>
-      </w:r>
-      <w:proofErr w:type="spellStart"/>
-      <w:r>
-        <w:t>the</w:t>
-      </w:r>
-      <w:proofErr w:type="spellEnd"/>
-      <w:r>
-        <w:t xml:space="preserve"> </w:t>
-      </w:r>
-      <w:proofErr w:type="spellStart"/>
-      <w:r>
-        <w:t>model</w:t>
-      </w:r>
-      <w:proofErr w:type="spellEnd"/>
+      <w:bookmarkStart w:id="9" w:name="_Toc150275676"/>
+      <w:r>
+        <w:t>Description of the model</w:t>
+      </w:r>
+      <w:bookmarkEnd w:id="9"/>
     </w:p>
     <w:p>
       <w:pPr>
         <w:pStyle w:val="Heading3"/>
       </w:pPr>
-      <w:proofErr w:type="spellStart"/>
-      <w:r>
-        <w:t>List</w:t>
-      </w:r>
-      <w:proofErr w:type="spellEnd"/>
-      <w:r>
-        <w:t xml:space="preserve"> of </w:t>
-      </w:r>
-      <w:proofErr w:type="spellStart"/>
-      <w:r>
-        <w:t>components</w:t>
-      </w:r>
-      <w:proofErr w:type="spellEnd"/>
+      <w:bookmarkStart w:id="10" w:name="_Toc150275677"/>
+      <w:r>
+        <w:t>List of components</w:t>
+      </w:r>
+      <w:bookmarkEnd w:id="10"/>
     </w:p>
     <w:p>
       <w:pPr>
@@ -4448,6 +4314,9 @@
     <w:p>
       <w:pPr>
         <w:pStyle w:val="leipteksti"/>
+        <w:rPr>
+          <w:lang w:val="en-GB"/>
+        </w:rPr>
       </w:pPr>
       <w:r>
         <w:rPr>
@@ -4502,25 +4371,20 @@
     <w:p>
       <w:pPr>
         <w:pStyle w:val="leipteksti"/>
+        <w:rPr>
+          <w:lang w:val="en-GB"/>
+        </w:rPr>
       </w:pPr>
     </w:p>
     <w:p>
       <w:pPr>
         <w:pStyle w:val="Heading3"/>
       </w:pPr>
-      <w:proofErr w:type="spellStart"/>
-      <w:r>
-        <w:t>Process</w:t>
-      </w:r>
-      <w:proofErr w:type="spellEnd"/>
-      <w:r>
-        <w:t xml:space="preserve"> </w:t>
-      </w:r>
-      <w:proofErr w:type="spellStart"/>
-      <w:r>
-        <w:t>diagram</w:t>
-      </w:r>
-      <w:proofErr w:type="spellEnd"/>
+      <w:bookmarkStart w:id="11" w:name="_Toc150275678"/>
+      <w:r>
+        <w:t>Process diagram</w:t>
+      </w:r>
+      <w:bookmarkEnd w:id="11"/>
     </w:p>
     <w:p>
       <w:pPr>
@@ -5048,7 +4912,6 @@
         </w:rPr>
         <w:t xml:space="preserve"> (</w:t>
       </w:r>
-      <w:proofErr w:type="gramStart"/>
       <w:r>
         <w:rPr>
           <w:sz w:val="20"/>
@@ -5087,16 +4950,15 @@
           <w:szCs w:val="22"/>
           <w:lang w:val="en-GB"/>
         </w:rPr>
-        <w:t>ion</w:t>
-      </w:r>
-      <w:proofErr w:type="gramEnd"/>
+        <w:t>ion desk</w:t>
+      </w:r>
       <w:r>
         <w:rPr>
           <w:sz w:val="20"/>
           <w:szCs w:val="22"/>
           <w:lang w:val="en-GB"/>
         </w:rPr>
-        <w:t xml:space="preserve"> desk</w:t>
+        <w:t xml:space="preserve"> (</w:t>
       </w:r>
       <w:r>
         <w:rPr>
@@ -5104,7 +4966,7 @@
           <w:szCs w:val="22"/>
           <w:lang w:val="en-GB"/>
         </w:rPr>
-        <w:t xml:space="preserve"> (</w:t>
+        <w:t>service time distribution</w:t>
       </w:r>
       <w:r>
         <w:rPr>
@@ -5112,61 +4974,39 @@
           <w:szCs w:val="22"/>
           <w:lang w:val="en-GB"/>
         </w:rPr>
-        <w:t>service time distribution</w:t>
-      </w:r>
-      <w:r>
+        <w:t>)</w:t>
+      </w:r>
+    </w:p>
+    <w:p>
+      <w:pPr>
+        <w:jc w:val="left"/>
         <w:rPr>
           <w:sz w:val="20"/>
           <w:szCs w:val="22"/>
           <w:lang w:val="en-GB"/>
         </w:rPr>
-        <w:t>)</w:t>
-      </w:r>
-    </w:p>
-    <w:p>
-      <w:pPr>
-        <w:jc w:val="left"/>
+      </w:pPr>
+      <w:r>
         <w:rPr>
           <w:sz w:val="20"/>
           <w:szCs w:val="22"/>
-        </w:rPr>
-      </w:pPr>
+          <w:lang w:val="en-GB"/>
+        </w:rPr>
+        <w:t>(</w:t>
+      </w:r>
       <w:r>
         <w:rPr>
           <w:sz w:val="20"/>
           <w:szCs w:val="22"/>
-        </w:rPr>
-        <w:t>(</w:t>
-      </w:r>
-      <w:proofErr w:type="spellStart"/>
+          <w:lang w:val="en-GB"/>
+        </w:rPr>
+        <w:t>arrival interval-time</w:t>
+      </w:r>
       <w:r>
         <w:rPr>
           <w:sz w:val="20"/>
           <w:szCs w:val="22"/>
-        </w:rPr>
-        <w:t>arrival</w:t>
-      </w:r>
-      <w:proofErr w:type="spellEnd"/>
-      <w:r>
-        <w:rPr>
-          <w:sz w:val="20"/>
-          <w:szCs w:val="22"/>
-        </w:rPr>
-        <w:t xml:space="preserve"> </w:t>
-      </w:r>
-      <w:proofErr w:type="spellStart"/>
-      <w:r>
-        <w:rPr>
-          <w:sz w:val="20"/>
-          <w:szCs w:val="22"/>
-        </w:rPr>
-        <w:t>interval-time</w:t>
-      </w:r>
-      <w:proofErr w:type="spellEnd"/>
-      <w:r>
-        <w:rPr>
-          <w:sz w:val="20"/>
-          <w:szCs w:val="22"/>
+          <w:lang w:val="en-GB"/>
         </w:rPr>
         <w:t xml:space="preserve">) </w:t>
       </w:r>
@@ -5262,6 +5102,7 @@
           <w:lang w:val="en-GB"/>
         </w:rPr>
       </w:pPr>
+      <w:bookmarkStart w:id="12" w:name="_Toc150275679"/>
       <w:r>
         <w:rPr>
           <w:rFonts w:eastAsiaTheme="minorHAnsi"/>
@@ -5277,6 +5118,7 @@
         </w:rPr>
         <w:t>odel</w:t>
       </w:r>
+      <w:bookmarkEnd w:id="12"/>
     </w:p>
     <w:p>
       <w:pPr>
@@ -5285,6 +5127,7 @@
           <w:lang w:val="en-GB"/>
         </w:rPr>
       </w:pPr>
+      <w:bookmarkStart w:id="13" w:name="_Toc150275680"/>
       <w:r>
         <w:rPr>
           <w:lang w:val="en-GB"/>
@@ -5295,30 +5138,19 @@
         <w:rPr>
           <w:lang w:val="en-GB"/>
         </w:rPr>
-        <w:t>sed (</w:t>
-      </w:r>
-      <w:proofErr w:type="spellStart"/>
-      <w:r>
-        <w:rPr>
-          <w:lang w:val="en-GB"/>
-        </w:rPr>
-        <w:t>exernal</w:t>
-      </w:r>
-      <w:proofErr w:type="spellEnd"/>
-      <w:r>
-        <w:rPr>
-          <w:lang w:val="en-GB"/>
-        </w:rPr>
-        <w:t xml:space="preserve"> APIs)</w:t>
-      </w:r>
+        <w:t>sed (exernal APIs)</w:t>
+      </w:r>
+      <w:bookmarkEnd w:id="13"/>
     </w:p>
     <w:p>
       <w:pPr>
         <w:pStyle w:val="Heading2"/>
       </w:pPr>
+      <w:bookmarkStart w:id="14" w:name="_Toc150275681"/>
       <w:r>
         <w:t>Architecture</w:t>
       </w:r>
+      <w:bookmarkEnd w:id="14"/>
     </w:p>
     <w:p>
       <w:pPr>
@@ -5354,7 +5186,7 @@
           <w:lang w:val="en-GB"/>
         </w:rPr>
       </w:pPr>
-      <w:bookmarkStart w:id="1" w:name="_Toc93998460"/>
+      <w:bookmarkStart w:id="15" w:name="_Toc150275682"/>
       <w:r>
         <w:rPr>
           <w:lang w:val="en-GB"/>
@@ -5367,6 +5199,7 @@
         </w:rPr>
         <w:t>ser interface</w:t>
       </w:r>
+      <w:bookmarkEnd w:id="15"/>
     </w:p>
     <w:p>
       <w:pPr>
@@ -5383,7 +5216,6 @@
         <w:t>It is worth presenting with screenshots.</w:t>
       </w:r>
     </w:p>
-    <w:bookmarkEnd w:id="1"/>
     <w:p>
       <w:pPr>
         <w:pStyle w:val="Heading2"/>
@@ -5391,6 +5223,7 @@
           <w:lang w:val="en-GB"/>
         </w:rPr>
       </w:pPr>
+      <w:bookmarkStart w:id="16" w:name="_Toc150275683"/>
       <w:r>
         <w:rPr>
           <w:lang w:val="en-GB"/>
@@ -5403,6 +5236,7 @@
         </w:rPr>
         <w:t>internal logic</w:t>
       </w:r>
+      <w:bookmarkEnd w:id="16"/>
     </w:p>
     <w:p>
       <w:pPr>
@@ -5438,6 +5272,7 @@
           <w:lang w:val="en-GB"/>
         </w:rPr>
       </w:pPr>
+      <w:bookmarkStart w:id="17" w:name="_Toc150275684"/>
       <w:r>
         <w:rPr>
           <w:lang w:val="en-GB"/>
@@ -5450,16 +5285,17 @@
         </w:rPr>
         <w:t>epositories (files, databases)</w:t>
       </w:r>
+      <w:bookmarkEnd w:id="17"/>
     </w:p>
     <w:p>
       <w:pPr>
         <w:pStyle w:val="Heading2"/>
       </w:pPr>
-      <w:proofErr w:type="spellStart"/>
+      <w:bookmarkStart w:id="18" w:name="_Toc150275685"/>
       <w:r>
         <w:t>Testing</w:t>
       </w:r>
-      <w:proofErr w:type="spellEnd"/>
+      <w:bookmarkEnd w:id="18"/>
     </w:p>
     <w:p>
       <w:pPr>
@@ -5486,22 +5322,11 @@
       <w:pPr>
         <w:pStyle w:val="Heading1"/>
       </w:pPr>
-      <w:r>
-        <w:t xml:space="preserve">Simulator </w:t>
-      </w:r>
-      <w:proofErr w:type="spellStart"/>
-      <w:r>
-        <w:t>user</w:t>
-      </w:r>
-      <w:proofErr w:type="spellEnd"/>
-      <w:r>
-        <w:t xml:space="preserve"> </w:t>
-      </w:r>
-      <w:proofErr w:type="spellStart"/>
-      <w:r>
-        <w:t>manual</w:t>
-      </w:r>
-      <w:proofErr w:type="spellEnd"/>
+      <w:bookmarkStart w:id="19" w:name="_Toc150275686"/>
+      <w:r>
+        <w:t>Simulator user manual</w:t>
+      </w:r>
+      <w:bookmarkEnd w:id="19"/>
     </w:p>
     <w:p>
       <w:pPr>
@@ -5587,30 +5412,11 @@
       <w:pPr>
         <w:pStyle w:val="Heading1"/>
       </w:pPr>
-      <w:proofErr w:type="spellStart"/>
-      <w:r>
-        <w:t>Simulation</w:t>
-      </w:r>
-      <w:proofErr w:type="spellEnd"/>
-      <w:r>
-        <w:t xml:space="preserve"> </w:t>
-      </w:r>
-      <w:proofErr w:type="spellStart"/>
-      <w:r>
-        <w:t>tests</w:t>
-      </w:r>
-      <w:proofErr w:type="spellEnd"/>
-      <w:r>
-        <w:t xml:space="preserve"> </w:t>
-      </w:r>
-      <w:proofErr w:type="spellStart"/>
-      <w:r>
-        <w:t>carried</w:t>
-      </w:r>
-      <w:proofErr w:type="spellEnd"/>
-      <w:r>
-        <w:t xml:space="preserve"> out</w:t>
-      </w:r>
+      <w:bookmarkStart w:id="20" w:name="_Toc150275687"/>
+      <w:r>
+        <w:t>Simulation tests carried out</w:t>
+      </w:r>
+      <w:bookmarkEnd w:id="20"/>
     </w:p>
     <w:p>
       <w:pPr>
@@ -5656,11 +5462,11 @@
       <w:pPr>
         <w:pStyle w:val="Heading1"/>
       </w:pPr>
-      <w:proofErr w:type="spellStart"/>
+      <w:bookmarkStart w:id="21" w:name="_Toc150275688"/>
       <w:r>
         <w:t>Summary</w:t>
       </w:r>
-      <w:proofErr w:type="spellEnd"/>
+      <w:bookmarkEnd w:id="21"/>
     </w:p>
     <w:sectPr>
       <w:headerReference w:type="default" r:id="rId27"/>
@@ -8074,6 +7880,12 @@
 </file>
 
 <file path=customXml/item1.xml><?xml version="1.0" encoding="utf-8"?>
+<p:properties xmlns:p="http://schemas.microsoft.com/office/2006/metadata/properties" xmlns:xsi="http://www.w3.org/2001/XMLSchema-instance" xmlns:pc="http://schemas.microsoft.com/office/infopath/2007/PartnerControls">
+  <documentManagement/>
+</p:properties>
+</file>
+
+<file path=customXml/item2.xml><?xml version="1.0" encoding="utf-8"?>
 <ct:contentTypeSchema xmlns:ct="http://schemas.microsoft.com/office/2006/metadata/contentType" xmlns:ma="http://schemas.microsoft.com/office/2006/metadata/properties/metaAttributes" ct:_="" ma:_="" ma:contentTypeName="Document" ma:contentTypeID="0x010100A80894A88A878F4981939C07FFE45295" ma:contentTypeVersion="12" ma:contentTypeDescription="Create a new document." ma:contentTypeScope="" ma:versionID="48c532917b92c18088482c531d3007d5">
   <xsd:schema xmlns:xsd="http://www.w3.org/2001/XMLSchema" xmlns:xs="http://www.w3.org/2001/XMLSchema" xmlns:p="http://schemas.microsoft.com/office/2006/metadata/properties" xmlns:ns3="fa1bec00-f89d-4504-bceb-2f42f114a5f7" xmlns:ns4="74eec4c8-d0f8-40b1-98c1-f5d0a3e9a93e" targetNamespace="http://schemas.microsoft.com/office/2006/metadata/properties" ma:root="true" ma:fieldsID="0d9527ad5d06bd4e3388d122f3bf0f36" ns3:_="" ns4:_="">
     <xsd:import namespace="fa1bec00-f89d-4504-bceb-2f42f114a5f7"/>
@@ -8290,13 +8102,11 @@
 </ct:contentTypeSchema>
 </file>
 
-<file path=customXml/item2.xml><?xml version="1.0" encoding="utf-8"?>
-<p:properties xmlns:p="http://schemas.microsoft.com/office/2006/metadata/properties" xmlns:xsi="http://www.w3.org/2001/XMLSchema-instance" xmlns:pc="http://schemas.microsoft.com/office/infopath/2007/PartnerControls">
-  <documentManagement/>
-</p:properties>
+<file path=customXml/item3.xml><?xml version="1.0" encoding="utf-8"?>
+<b:Sources xmlns:b="http://schemas.openxmlformats.org/officeDocument/2006/bibliography" xmlns="http://schemas.openxmlformats.org/officeDocument/2006/bibliography" SelectedStyle="\APA.XSL" StyleName="APA"/>
 </file>
 
-<file path=customXml/item3.xml><?xml version="1.0" encoding="utf-8"?>
+<file path=customXml/item4.xml><?xml version="1.0" encoding="utf-8"?>
 <?mso-contentType ?>
 <FormTemplates xmlns="http://schemas.microsoft.com/sharepoint/v3/contenttype/forms">
   <Display>DocumentLibraryForm</Display>
@@ -8305,11 +8115,16 @@
 </FormTemplates>
 </file>
 
-<file path=customXml/item4.xml><?xml version="1.0" encoding="utf-8"?>
-<b:Sources xmlns:b="http://schemas.openxmlformats.org/officeDocument/2006/bibliography" xmlns="http://schemas.openxmlformats.org/officeDocument/2006/bibliography" SelectedStyle="\APA.XSL" StyleName="APA"/>
+<file path=customXml/itemProps1.xml><?xml version="1.0" encoding="utf-8"?>
+<ds:datastoreItem xmlns:ds="http://schemas.openxmlformats.org/officeDocument/2006/customXml" ds:itemID="{3CAB31C5-EF57-4985-AA3F-887C58555143}">
+  <ds:schemaRefs>
+    <ds:schemaRef ds:uri="http://schemas.microsoft.com/office/2006/metadata/properties"/>
+    <ds:schemaRef ds:uri="http://schemas.microsoft.com/office/infopath/2007/PartnerControls"/>
+  </ds:schemaRefs>
+</ds:datastoreItem>
 </file>
 
-<file path=customXml/itemProps1.xml><?xml version="1.0" encoding="utf-8"?>
+<file path=customXml/itemProps2.xml><?xml version="1.0" encoding="utf-8"?>
 <ds:datastoreItem xmlns:ds="http://schemas.openxmlformats.org/officeDocument/2006/customXml" ds:itemID="{242220BA-1E29-4BCD-990B-71B93CE9A40A}">
   <ds:schemaRefs>
     <ds:schemaRef ds:uri="http://schemas.microsoft.com/office/2006/metadata/contentType"/>
@@ -8328,27 +8143,18 @@
 </ds:datastoreItem>
 </file>
 
-<file path=customXml/itemProps2.xml><?xml version="1.0" encoding="utf-8"?>
-<ds:datastoreItem xmlns:ds="http://schemas.openxmlformats.org/officeDocument/2006/customXml" ds:itemID="{3CAB31C5-EF57-4985-AA3F-887C58555143}">
+<file path=customXml/itemProps3.xml><?xml version="1.0" encoding="utf-8"?>
+<ds:datastoreItem xmlns:ds="http://schemas.openxmlformats.org/officeDocument/2006/customXml" ds:itemID="{EC9BD9B4-7294-413D-9407-45D0B2534144}">
   <ds:schemaRefs>
-    <ds:schemaRef ds:uri="http://schemas.microsoft.com/office/2006/metadata/properties"/>
-    <ds:schemaRef ds:uri="http://schemas.microsoft.com/office/infopath/2007/PartnerControls"/>
+    <ds:schemaRef ds:uri="http://schemas.openxmlformats.org/officeDocument/2006/bibliography"/>
   </ds:schemaRefs>
 </ds:datastoreItem>
 </file>
 
-<file path=customXml/itemProps3.xml><?xml version="1.0" encoding="utf-8"?>
+<file path=customXml/itemProps4.xml><?xml version="1.0" encoding="utf-8"?>
 <ds:datastoreItem xmlns:ds="http://schemas.openxmlformats.org/officeDocument/2006/customXml" ds:itemID="{0078C75C-BE02-4893-92E2-31794A21A9C9}">
   <ds:schemaRefs>
     <ds:schemaRef ds:uri="http://schemas.microsoft.com/sharepoint/v3/contenttype/forms"/>
   </ds:schemaRefs>
 </ds:datastoreItem>
-</file>
-
-<file path=customXml/itemProps4.xml><?xml version="1.0" encoding="utf-8"?>
-<ds:datastoreItem xmlns:ds="http://schemas.openxmlformats.org/officeDocument/2006/customXml" ds:itemID="{EC9BD9B4-7294-413D-9407-45D0B2534144}">
-  <ds:schemaRefs>
-    <ds:schemaRef ds:uri="http://schemas.openxmlformats.org/officeDocument/2006/bibliography"/>
-  </ds:schemaRefs>
-</ds:datastoreItem>
 </file>
</xml_diff>